<commit_message>
Validated Final .pdf and .docx
</commit_message>
<xml_diff>
--- a/MovieLens-Project.docx
+++ b/MovieLens-Project.docx
@@ -91,9 +91,11 @@
       <w:r>
         <w:t xml:space="preserve">a user would give to an item to make specific recommendations. This project generates a movie recommendation system that uses 10M version of the MovieLens dataset. The code to generate the data set is provided by the instructor and is available on the attached Rmd file, and the R script.</w:t>
       </w:r>
-      <w:r>
-        <w:t xml:space="preserve"> </w:t>
-      </w:r>
+    </w:p>
+    <w:p>
+      <w:pPr>
+        <w:pStyle w:val="BodyText"/>
+      </w:pPr>
       <w:r>
         <w:t xml:space="preserve">A machine learning algorithm is trained using the inputs in one subset to predict movie ratings in the validation set. The edx set is used to develop the algorithm and is split into separate training set and test set. Movie ratings are predicted in the validation set as if they were unknown. Residual mean squared error (RMSE) is used to evaluate how close the predictions are to the true values in the validation set. The goal of this project is to fit the best model that minimizes the RMSE. The validation data is not used for training the algorithm and is only used for evaluating the RMSE of the final model.</w:t>
       </w:r>
@@ -1665,7 +1667,31 @@
         <w:t xml:space="preserve"> </w:t>
       </w:r>
       <w:r>
-        <w:t xml:space="preserve">can improve the first model as following:</w:t>
+        <w:t xml:space="preserve">can improve the first model.</w:t>
+      </w:r>
+      <w:r>
+        <w:t xml:space="preserve"> </w:t>
+      </w:r>
+      <w:r>
+        <w:t xml:space="preserve">‘</w:t>
+      </w:r>
+      <w:r>
+        <w:t xml:space="preserve">bi</w:t>
+      </w:r>
+      <w:r>
+        <w:t xml:space="preserve">’</w:t>
+      </w:r>
+      <w:r>
+        <w:t xml:space="preserve"> </w:t>
+      </w:r>
+      <w:r>
+        <w:t xml:space="preserve">is the average of Yu,i - µ where µ is the average of the true rating for all movies on the training set. The model is as following:</w:t>
+      </w:r>
+      <w:r>
+        <w:t xml:space="preserve"> </w:t>
+      </w:r>
+      <w:r>
+        <w:t xml:space="preserve">Yu,i = µ + bi + εu,i</w:t>
       </w:r>
     </w:p>
     <w:p>
@@ -2509,7 +2535,13 @@
         <w:t xml:space="preserve"> </w:t>
       </w:r>
       <w:r>
-        <w:t xml:space="preserve">as following:</w:t>
+        <w:t xml:space="preserve">and this model is as following:</w:t>
+      </w:r>
+      <w:r>
+        <w:t xml:space="preserve"> </w:t>
+      </w:r>
+      <w:r>
+        <w:t xml:space="preserve">Yu,i = µ + bi + bu + εu,i</w:t>
       </w:r>
     </w:p>
     <w:p>
@@ -6518,47 +6550,20 @@
           </w:p>
         </w:tc>
       </w:tr>
-      <w:tr>
-        <w:tc>
-          <w:p>
-            <w:pPr>
-              <w:pStyle w:val="Compact"/>
-              <w:jc w:val="left"/>
-            </w:pPr>
-            <w:r>
-              <w:t xml:space="preserve">These are noisy estimates that</w:t>
-            </w:r>
-          </w:p>
-        </w:tc>
-        <w:tc>
-          <w:p>
-            <w:pPr>
-              <w:pStyle w:val="Compact"/>
-              <w:jc w:val="right"/>
-            </w:pPr>
-            <w:r>
-              <w:t xml:space="preserve">we shoud not</w:t>
-            </w:r>
-          </w:p>
-        </w:tc>
-        <w:tc>
-          <w:p>
-            <w:pPr>
-              <w:pStyle w:val="Compact"/>
-              <w:jc w:val="right"/>
-            </w:pPr>
-            <w:r>
-              <w:t xml:space="preserve">trust. Regulirization starts here to penalize large estimates that come from small sample.</w:t>
-            </w:r>
-          </w:p>
-        </w:tc>
-      </w:tr>
     </w:tbl>
     <w:p>
       <w:pPr>
         <w:pStyle w:val="BodyText"/>
       </w:pPr>
       <w:r>
+        <w:t xml:space="preserve">These are noisy estimates that we shoud not trust. Regulirization starts here to penalize large estimates that come from small sample.</w:t>
+      </w:r>
+    </w:p>
+    <w:p>
+      <w:pPr>
+        <w:pStyle w:val="BodyText"/>
+      </w:pPr>
+      <w:r>
         <w:t xml:space="preserve">Lambda is a tuning parameter for regularization studies. This parameter controls the total variability of the movie effect by minimizing an equation that adds a penalty term. When the sample size is big the penalty term is ignored and is ignored. For small sample sizes of</w:t>
       </w:r>
       <w:r>
@@ -6842,145 +6847,6 @@
       <w:r>
         <w:br/>
       </w:r>
-      <w:r>
-        <w:rPr>
-          <w:rStyle w:val="NormalTok"/>
-        </w:rPr>
-        <w:t xml:space="preserve">movie_reg_avgs</w:t>
-      </w:r>
-    </w:p>
-    <w:p>
-      <w:pPr>
-        <w:pStyle w:val="SourceCode"/>
-      </w:pPr>
-      <w:r>
-        <w:rPr>
-          <w:rStyle w:val="VerbatimChar"/>
-        </w:rPr>
-        <w:t xml:space="preserve">## # A tibble: 10,637 x 3</w:t>
-      </w:r>
-      <w:r>
-        <w:br/>
-      </w:r>
-      <w:r>
-        <w:rPr>
-          <w:rStyle w:val="VerbatimChar"/>
-        </w:rPr>
-        <w:t xml:space="preserve">##    movieId     b_i   n_i</w:t>
-      </w:r>
-      <w:r>
-        <w:br/>
-      </w:r>
-      <w:r>
-        <w:rPr>
-          <w:rStyle w:val="VerbatimChar"/>
-        </w:rPr>
-        <w:t xml:space="preserve">##      &lt;dbl&gt;   &lt;dbl&gt; &lt;int&gt;</w:t>
-      </w:r>
-      <w:r>
-        <w:br/>
-      </w:r>
-      <w:r>
-        <w:rPr>
-          <w:rStyle w:val="VerbatimChar"/>
-        </w:rPr>
-        <w:t xml:space="preserve">##  1       1  0.418  19025</w:t>
-      </w:r>
-      <w:r>
-        <w:br/>
-      </w:r>
-      <w:r>
-        <w:rPr>
-          <w:rStyle w:val="VerbatimChar"/>
-        </w:rPr>
-        <w:t xml:space="preserve">##  2       2 -0.308   8626</w:t>
-      </w:r>
-      <w:r>
-        <w:br/>
-      </w:r>
-      <w:r>
-        <w:rPr>
-          <w:rStyle w:val="VerbatimChar"/>
-        </w:rPr>
-        <w:t xml:space="preserve">##  3       3 -0.371   5607</w:t>
-      </w:r>
-      <w:r>
-        <w:br/>
-      </w:r>
-      <w:r>
-        <w:rPr>
-          <w:rStyle w:val="VerbatimChar"/>
-        </w:rPr>
-        <w:t xml:space="preserve">##  4       4 -0.644   1265</w:t>
-      </w:r>
-      <w:r>
-        <w:br/>
-      </w:r>
-      <w:r>
-        <w:rPr>
-          <w:rStyle w:val="VerbatimChar"/>
-        </w:rPr>
-        <w:t xml:space="preserve">##  5       5 -0.448   5146</w:t>
-      </w:r>
-      <w:r>
-        <w:br/>
-      </w:r>
-      <w:r>
-        <w:rPr>
-          <w:rStyle w:val="VerbatimChar"/>
-        </w:rPr>
-        <w:t xml:space="preserve">##  6       6  0.303   9927</w:t>
-      </w:r>
-      <w:r>
-        <w:br/>
-      </w:r>
-      <w:r>
-        <w:rPr>
-          <w:rStyle w:val="VerbatimChar"/>
-        </w:rPr>
-        <w:t xml:space="preserve">##  7       7 -0.147   5839</w:t>
-      </w:r>
-      <w:r>
-        <w:br/>
-      </w:r>
-      <w:r>
-        <w:rPr>
-          <w:rStyle w:val="VerbatimChar"/>
-        </w:rPr>
-        <w:t xml:space="preserve">##  8       8 -0.393    643</w:t>
-      </w:r>
-      <w:r>
-        <w:br/>
-      </w:r>
-      <w:r>
-        <w:rPr>
-          <w:rStyle w:val="VerbatimChar"/>
-        </w:rPr>
-        <w:t xml:space="preserve">##  9       9 -0.516   1838</w:t>
-      </w:r>
-      <w:r>
-        <w:br/>
-      </w:r>
-      <w:r>
-        <w:rPr>
-          <w:rStyle w:val="VerbatimChar"/>
-        </w:rPr>
-        <w:t xml:space="preserve">## 10      10 -0.0836 12142</w:t>
-      </w:r>
-      <w:r>
-        <w:br/>
-      </w:r>
-      <w:r>
-        <w:rPr>
-          <w:rStyle w:val="VerbatimChar"/>
-        </w:rPr>
-        <w:t xml:space="preserve">## # ... with 10,627 more rows</w:t>
-      </w:r>
-    </w:p>
-    <w:p>
-      <w:pPr>
-        <w:pStyle w:val="SourceCode"/>
-      </w:pPr>
       <w:r>
         <w:rPr>
           <w:rStyle w:val="CommentTok"/>
@@ -9257,7 +9123,7 @@
         <w:pStyle w:val="BodyText"/>
       </w:pPr>
       <w:r>
-        <w:t xml:space="preserve">Lambda is a tuning parameter and we can use cross-validation yo choose it</w:t>
+        <w:t xml:space="preserve">Lambda is a tuning parameter and we can use cross-validation to choose it.</w:t>
       </w:r>
     </w:p>
     <w:p>
@@ -10771,73 +10637,6 @@
       </w:r>
       <w:r>
         <w:rPr>
-          <w:rStyle w:val="NormalTok"/>
-        </w:rPr>
-        <w:t xml:space="preserve">rmses</w:t>
-      </w:r>
-    </w:p>
-    <w:p>
-      <w:pPr>
-        <w:pStyle w:val="SourceCode"/>
-      </w:pPr>
-      <w:r>
-        <w:rPr>
-          <w:rStyle w:val="VerbatimChar"/>
-        </w:rPr>
-        <w:t xml:space="preserve">##  [1] 0.8659320 0.8658390 0.8657585 0.8656875 0.8656242 0.8655676 0.8655172</w:t>
-      </w:r>
-      <w:r>
-        <w:br/>
-      </w:r>
-      <w:r>
-        <w:rPr>
-          <w:rStyle w:val="VerbatimChar"/>
-        </w:rPr>
-        <w:t xml:space="preserve">##  [8] 0.8654722 0.8654323 0.8653970 0.8653661 0.8653391 0.8653160 0.8652963</w:t>
-      </w:r>
-      <w:r>
-        <w:br/>
-      </w:r>
-      <w:r>
-        <w:rPr>
-          <w:rStyle w:val="VerbatimChar"/>
-        </w:rPr>
-        <w:t xml:space="preserve">## [15] 0.8652800 0.8652669 0.8652566 0.8652492 0.8652444 0.8652421 0.8652421</w:t>
-      </w:r>
-      <w:r>
-        <w:br/>
-      </w:r>
-      <w:r>
-        <w:rPr>
-          <w:rStyle w:val="VerbatimChar"/>
-        </w:rPr>
-        <w:t xml:space="preserve">## [22] 0.8652444 0.8652489 0.8652553 0.8652637 0.8652739 0.8652859 0.8652995</w:t>
-      </w:r>
-      <w:r>
-        <w:br/>
-      </w:r>
-      <w:r>
-        <w:rPr>
-          <w:rStyle w:val="VerbatimChar"/>
-        </w:rPr>
-        <w:t xml:space="preserve">## [29] 0.8653147 0.8653314 0.8653496 0.8653691 0.8653900 0.8654122 0.8654355</w:t>
-      </w:r>
-      <w:r>
-        <w:br/>
-      </w:r>
-      <w:r>
-        <w:rPr>
-          <w:rStyle w:val="VerbatimChar"/>
-        </w:rPr>
-        <w:t xml:space="preserve">## [36] 0.8654600 0.8654856 0.8655123 0.8655399 0.8655686 0.8655982</w:t>
-      </w:r>
-    </w:p>
-    <w:p>
-      <w:pPr>
-        <w:pStyle w:val="SourceCode"/>
-      </w:pPr>
-      <w:r>
-        <w:rPr>
           <w:rStyle w:val="KeywordTok"/>
         </w:rPr>
         <w:t xml:space="preserve">qplot</w:t>
@@ -11281,31 +11080,15 @@
           </w:p>
         </w:tc>
       </w:tr>
-      <w:tr>
-        <w:tc>
-          <w:p>
-            <w:pPr>
-              <w:pStyle w:val="Compact"/>
-              <w:jc w:val="left"/>
-            </w:pPr>
-            <w:r>
-              <w:t xml:space="preserve">We see that that regularized movie model</w:t>
-            </w:r>
-          </w:p>
-        </w:tc>
-        <w:tc>
-          <w:p>
-            <w:pPr>
-              <w:pStyle w:val="Compact"/>
-              <w:jc w:val="right"/>
-            </w:pPr>
-            <w:r>
-              <w:t xml:space="preserve">that considered the User Effect gives a smaller RMSE.</w:t>
-            </w:r>
-          </w:p>
-        </w:tc>
-      </w:tr>
     </w:tbl>
+    <w:p>
+      <w:pPr>
+        <w:pStyle w:val="BodyText"/>
+      </w:pPr>
+      <w:r>
+        <w:t xml:space="preserve">We see that that regularized movie model that considered the User Effect gives a smaller RMSE.</w:t>
+      </w:r>
+    </w:p>
     <w:p>
       <w:pPr>
         <w:pStyle w:val="Heading2"/>
@@ -11321,7 +11104,7 @@
         <w:pStyle w:val="FirstParagraph"/>
       </w:pPr>
       <w:r>
-        <w:t xml:space="preserve">In this section the final movie rating predictions will be compared to the true ratings in the validation set using RMSE. The model that minimized RMSE is the regularized model that considered the movie effect. The model used the tuning parameter lambda equal to 4.75 on the test set. Now we fit the final model on the validation set.</w:t>
+        <w:t xml:space="preserve">In this section the final movie rating predictions will be compared to the true ratings in the validation set using RMSE. The model that minimized RMSE is the regularized model that considered the movie effect. The model used the tuning parameter lambda equal to 4.75 on the test set. Now for the final step we fit the final model on the validation set.</w:t>
       </w:r>
     </w:p>
     <w:p>
@@ -12079,6 +11862,75 @@
           <w:rStyle w:val="VerbatimChar"/>
         </w:rPr>
         <w:t xml:space="preserve">## [1] 0.8648201</w:t>
+      </w:r>
+    </w:p>
+    <w:p>
+      <w:pPr>
+        <w:pStyle w:val="Heading2"/>
+      </w:pPr>
+      <w:bookmarkStart w:id="27" w:name="conclusion"/>
+      <w:r>
+        <w:t xml:space="preserve">Conclusion</w:t>
+      </w:r>
+      <w:bookmarkEnd w:id="27"/>
+    </w:p>
+    <w:p>
+      <w:pPr>
+        <w:pStyle w:val="FirstParagraph"/>
+      </w:pPr>
+      <w:r>
+        <w:t xml:space="preserve">The first proposed model of movie recommendation systems considers the same rating using the average of all ratings without considering any biases and the final calculated RMSE was 1.05 which is a big number for this project. By considering movie effect</w:t>
+      </w:r>
+      <w:r>
+        <w:t xml:space="preserve"> </w:t>
+      </w:r>
+      <w:r>
+        <w:t xml:space="preserve">‘</w:t>
+      </w:r>
+      <w:r>
+        <w:t xml:space="preserve">bi</w:t>
+      </w:r>
+      <w:r>
+        <w:t xml:space="preserve">’</w:t>
+      </w:r>
+      <w:r>
+        <w:t xml:space="preserve"> </w:t>
+      </w:r>
+      <w:r>
+        <w:t xml:space="preserve">which is the average of Yu,i - µ for movie</w:t>
+      </w:r>
+      <w:r>
+        <w:t xml:space="preserve"> </w:t>
+      </w:r>
+      <w:r>
+        <w:t xml:space="preserve">‘</w:t>
+      </w:r>
+      <w:r>
+        <w:t xml:space="preserve">i</w:t>
+      </w:r>
+      <w:r>
+        <w:t xml:space="preserve">’</w:t>
+      </w:r>
+      <w:r>
+        <w:t xml:space="preserve">, the RMSE improved to 0.9437. By adding the user effect</w:t>
+      </w:r>
+      <w:r>
+        <w:t xml:space="preserve"> </w:t>
+      </w:r>
+      <w:r>
+        <w:t xml:space="preserve">‘</w:t>
+      </w:r>
+      <w:r>
+        <w:t xml:space="preserve">bu</w:t>
+      </w:r>
+      <w:r>
+        <w:t xml:space="preserve">’</w:t>
+      </w:r>
+      <w:r>
+        <w:t xml:space="preserve"> </w:t>
+      </w:r>
+      <w:r>
+        <w:t xml:space="preserve">to the model as the second effect RMSE improved to 0.8659. The RMSE hiked to 0.8652 by considering regularization and controlling the variability of the data by adding the tuning parameter Lambda. Lambda equal to 4.75 minimized the RMSE. The final movie prediction was compared to the true rating in the validation set and resulted the RMSE of 0.8648 which is an accepted RMSE for this project. The final model is regularized and is not over-fitted. For future work it is recommended to evaluate and test models by adding additional effects like the released year of movies, genres and other possible effects. Also, matrix factorization and studying the Principal Component Analysis (PCA) can reveal other important patterns that can be used for model optimization.</w:t>
       </w:r>
     </w:p>
     <w:sectPr/>

</xml_diff>